<commit_message>
projeto dev web PHP ajustess 11/09/2024 2024.2
</commit_message>
<xml_diff>
--- a/04 Works/Atividade Pontuada Dev Web PHP 2024_2.docx
+++ b/04 Works/Atividade Pontuada Dev Web PHP 2024_2.docx
@@ -750,19 +750,19 @@
     <w:tbl>
       <w:tblPr>
         <w:tblStyle w:val="Tabelacomgrade"/>
-        <w:tblW w:w="8746" w:type="dxa"/>
+        <w:tblW w:w="8723" w:type="dxa"/>
         <w:tblLook w:val="04A0" w:firstRow="1" w:lastRow="0" w:firstColumn="1" w:lastColumn="0" w:noHBand="0" w:noVBand="1"/>
       </w:tblPr>
       <w:tblGrid>
-        <w:gridCol w:w="2324"/>
-        <w:gridCol w:w="1898"/>
+        <w:gridCol w:w="1790"/>
+        <w:gridCol w:w="2402"/>
         <w:gridCol w:w="2591"/>
-        <w:gridCol w:w="1933"/>
+        <w:gridCol w:w="1940"/>
       </w:tblGrid>
       <w:tr>
         <w:tc>
           <w:tcPr>
-            <w:tcW w:w="8746" w:type="dxa"/>
+            <w:tcW w:w="8723" w:type="dxa"/>
             <w:gridSpan w:val="4"/>
             <w:shd w:val="clear" w:color="auto" w:fill="D9D9D9" w:themeFill="background1" w:themeFillShade="D9"/>
           </w:tcPr>
@@ -845,7 +845,7 @@
       <w:tr>
         <w:tc>
           <w:tcPr>
-            <w:tcW w:w="2324" w:type="dxa"/>
+            <w:tcW w:w="1790" w:type="dxa"/>
           </w:tcPr>
           <w:p>
             <w:pPr>
@@ -863,7 +863,7 @@
                 <w:sz w:val="24"/>
                 <w:szCs w:val="24"/>
               </w:rPr>
-              <w:t>PPT/Projeto</w:t>
+              <w:t>Projeto</w:t>
             </w:r>
             <w:r>
               <w:rPr>
@@ -877,7 +877,7 @@
         </w:tc>
         <w:tc>
           <w:tcPr>
-            <w:tcW w:w="1898" w:type="dxa"/>
+            <w:tcW w:w="2402" w:type="dxa"/>
           </w:tcPr>
           <w:p>
             <w:pPr>
@@ -887,6 +887,16 @@
                 <w:szCs w:val="24"/>
               </w:rPr>
             </w:pPr>
+            <w:r>
+              <w:rPr>
+                <w:rFonts w:ascii="Arial" w:hAnsi="Arial" w:cs="Arial"/>
+                <w:b/>
+                <w:bCs/>
+                <w:sz w:val="24"/>
+                <w:szCs w:val="24"/>
+              </w:rPr>
+              <w:t>PPT/</w:t>
+            </w:r>
             <w:r>
               <w:rPr>
                 <w:rFonts w:ascii="Arial" w:hAnsi="Arial" w:cs="Arial"/>
@@ -941,7 +951,7 @@
         </w:tc>
         <w:tc>
           <w:tcPr>
-            <w:tcW w:w="1933" w:type="dxa"/>
+            <w:tcW w:w="1937" w:type="dxa"/>
           </w:tcPr>
           <w:p>
             <w:pPr>
@@ -1154,23 +1164,7 @@
           <w:sz w:val="28"/>
           <w:szCs w:val="28"/>
         </w:rPr>
-        <w:t xml:space="preserve">: </w:t>
-      </w:r>
-      <w:r>
-        <w:rPr>
-          <w:rFonts w:ascii="Arial" w:hAnsi="Arial" w:cs="Arial"/>
-          <w:sz w:val="28"/>
-          <w:szCs w:val="28"/>
-        </w:rPr>
-        <w:t>5</w:t>
-      </w:r>
-      <w:r>
-        <w:rPr>
-          <w:rFonts w:ascii="Arial" w:hAnsi="Arial" w:cs="Arial"/>
-          <w:sz w:val="28"/>
-          <w:szCs w:val="28"/>
-        </w:rPr>
-        <w:t xml:space="preserve"> min. – todos da equipe devem apresentar;</w:t>
+        <w:t>: 5 min. – todos da equipe devem apresentar;</w:t>
       </w:r>
     </w:p>
     <w:p>
@@ -1198,7 +1192,7 @@
           <w:sz w:val="28"/>
           <w:szCs w:val="28"/>
         </w:rPr>
-        <w:t xml:space="preserve">: </w:t>
+        <w:t>: 2</w:t>
       </w:r>
       <w:r>
         <w:rPr>
@@ -1206,7 +1200,7 @@
           <w:sz w:val="28"/>
           <w:szCs w:val="28"/>
         </w:rPr>
-        <w:t>2</w:t>
+        <w:t>5</w:t>
       </w:r>
       <w:r>
         <w:rPr>
@@ -1214,7 +1208,7 @@
           <w:sz w:val="28"/>
           <w:szCs w:val="28"/>
         </w:rPr>
-        <w:t>5</w:t>
+        <w:t>/1</w:t>
       </w:r>
       <w:r>
         <w:rPr>
@@ -1222,7 +1216,7 @@
           <w:sz w:val="28"/>
           <w:szCs w:val="28"/>
         </w:rPr>
-        <w:t>/1</w:t>
+        <w:t>1</w:t>
       </w:r>
       <w:r>
         <w:rPr>
@@ -1230,31 +1224,7 @@
           <w:sz w:val="28"/>
           <w:szCs w:val="28"/>
         </w:rPr>
-        <w:t>1</w:t>
-      </w:r>
-      <w:r>
-        <w:rPr>
-          <w:rFonts w:ascii="Arial" w:hAnsi="Arial" w:cs="Arial"/>
-          <w:sz w:val="28"/>
-          <w:szCs w:val="28"/>
-        </w:rPr>
-        <w:t>/2024, link do GitHub, com os nomes dos componentes</w:t>
-      </w:r>
-      <w:r>
-        <w:rPr>
-          <w:rFonts w:ascii="Arial" w:hAnsi="Arial" w:cs="Arial"/>
-          <w:sz w:val="28"/>
-          <w:szCs w:val="28"/>
-        </w:rPr>
-        <w:t xml:space="preserve"> </w:t>
-      </w:r>
-      <w:r>
-        <w:rPr>
-          <w:rFonts w:ascii="Arial" w:hAnsi="Arial" w:cs="Arial"/>
-          <w:sz w:val="28"/>
-          <w:szCs w:val="28"/>
-        </w:rPr>
-        <w:t>e o PPT do seminário.</w:t>
+        <w:t>/2024, link do GitHub, com os nomes dos componentes e o PPT do seminário.</w:t>
       </w:r>
     </w:p>
     <w:p>
@@ -1269,7 +1239,27 @@
           <w:sz w:val="40"/>
           <w:szCs w:val="40"/>
         </w:rPr>
-        <w:t xml:space="preserve">Nota: A aplicação protótipo deve </w:t>
+        <w:t xml:space="preserve">Nota: A aplicação </w:t>
+      </w:r>
+      <w:r>
+        <w:rPr>
+          <w:rFonts w:ascii="Times New Roman" w:hAnsi="Times New Roman" w:cs="Times New Roman"/>
+          <w:b/>
+          <w:color w:val="FF0000"/>
+          <w:sz w:val="40"/>
+          <w:szCs w:val="40"/>
+        </w:rPr>
+        <w:t>web PHP</w:t>
+      </w:r>
+      <w:r>
+        <w:rPr>
+          <w:rFonts w:ascii="Times New Roman" w:hAnsi="Times New Roman" w:cs="Times New Roman"/>
+          <w:b/>
+          <w:color w:val="FF0000"/>
+          <w:sz w:val="40"/>
+          <w:szCs w:val="40"/>
+        </w:rPr>
+        <w:t xml:space="preserve"> deve </w:t>
       </w:r>
       <w:r>
         <w:rPr>

</xml_diff>